<commit_message>
last updation in text
</commit_message>
<xml_diff>
--- a/Research paper/Reference.docx
+++ b/Research paper/Reference.docx
@@ -900,214 +900,477 @@
           <w:sz w:val="24"/>
           <w:szCs w:val="24"/>
         </w:rPr>
-        <w:t>The Apple Vision Pro is currently setting a new trend in the AR and VR industry. </w:t>
-      </w:r>
-      <w:hyperlink r:id="rId5" w:tgtFrame="_blank" w:history="1">
+        <w:t>Apple Vision Pro is a mixed-reality headset developed by Apple Inc. It was announced on June 5, 2023, at Apple's Worldwide Developers Conference, and pre-orders began on January 19, 2024. It became available for purchase on February 2, 2024, in the United States.</w:t>
+      </w:r>
+      <w:r>
+        <w:rPr>
+          <w:rFonts w:ascii="Segoe UI" w:hAnsi="Segoe UI" w:cs="Segoe UI"/>
+          <w:sz w:val="24"/>
+          <w:szCs w:val="24"/>
+        </w:rPr>
+        <w:t xml:space="preserve"> </w:t>
+      </w:r>
+      <w:r>
+        <w:rPr>
+          <w:rFonts w:ascii="Segoe UI" w:hAnsi="Segoe UI" w:cs="Segoe UI"/>
+          <w:sz w:val="24"/>
+          <w:szCs w:val="24"/>
+        </w:rPr>
+        <w:t>Apple markets Apple Vision Pro as a "spatial computer" where digital media is integrated with the real world. Physical inputs—such as motion gestures, eye tracking, and speech recognition—can be used to interact with the system.</w:t>
+      </w:r>
+    </w:p>
+    <w:p>
+      <w:pPr>
+        <w:rPr>
+          <w:rFonts w:ascii="Segoe UI" w:hAnsi="Segoe UI" w:cs="Segoe UI"/>
+          <w:sz w:val="24"/>
+          <w:szCs w:val="24"/>
+        </w:rPr>
+      </w:pPr>
+      <w:r>
+        <w:rPr>
+          <w:rFonts w:ascii="Segoe UI" w:hAnsi="Segoe UI" w:cs="Segoe UI"/>
+          <w:sz w:val="24"/>
+          <w:szCs w:val="24"/>
+        </w:rPr>
+        <w:t xml:space="preserve">Link: </w:t>
+      </w:r>
+      <w:hyperlink r:id="rId5" w:history="1">
         <w:r>
           <w:rPr>
             <w:rStyle w:val="Hyperlink"/>
             <w:rFonts w:ascii="Segoe UI" w:hAnsi="Segoe UI" w:cs="Segoe UI"/>
-            <w:color w:val="auto"/>
             <w:sz w:val="24"/>
             <w:szCs w:val="24"/>
-            <w:u w:val="none"/>
-          </w:rPr>
-          <w:t>It has become a viral sensation, with users taking the device out into the world and sharing their experiences on social media</w:t>
+          </w:rPr>
+          <w:t>https://en.wikipedia.org/wiki/Apple_Vision_Pro#</w:t>
         </w:r>
       </w:hyperlink>
-      <w:r>
-        <w:rPr>
-          <w:rFonts w:ascii="Segoe UI" w:hAnsi="Segoe UI" w:cs="Segoe UI"/>
+    </w:p>
+    <w:p>
+      <w:pPr>
+        <w:rPr>
+          <w:rFonts w:ascii="Helvetica" w:hAnsi="Helvetica" w:cs="Helvetica"/>
+          <w:color w:val="080A12"/>
+          <w:sz w:val="27"/>
+          <w:szCs w:val="27"/>
+        </w:rPr>
+      </w:pPr>
+      <w:r>
+        <w:rPr>
+          <w:rFonts w:ascii="Helvetica" w:hAnsi="Helvetica" w:cs="Helvetica"/>
+          <w:color w:val="080A12"/>
+          <w:sz w:val="27"/>
+          <w:szCs w:val="27"/>
+        </w:rPr>
+        <w:t>The device features two OLED displays that together pack a total of 23 million pixels, Apple's </w:t>
+      </w:r>
+      <w:hyperlink r:id="rId6" w:history="1">
+        <w:r>
+          <w:rPr>
+            <w:rStyle w:val="Hyperlink"/>
+            <w:rFonts w:ascii="Helvetica" w:hAnsi="Helvetica" w:cs="Helvetica"/>
+            <w:color w:val="080A12"/>
+            <w:sz w:val="27"/>
+            <w:szCs w:val="27"/>
+          </w:rPr>
+          <w:t>M2 chip</w:t>
+        </w:r>
+      </w:hyperlink>
+      <w:r>
+        <w:rPr>
+          <w:rFonts w:ascii="Helvetica" w:hAnsi="Helvetica" w:cs="Helvetica"/>
+          <w:color w:val="080A12"/>
+          <w:sz w:val="27"/>
+          <w:szCs w:val="27"/>
+        </w:rPr>
+        <w:t>, 12 cameras, five sensors, six microphones, and Siri. The headset also features Apple's new R1 chip, which runs in parallel with the M2 chip to reduce lag.</w:t>
+      </w:r>
+      <w:r>
+        <w:rPr>
+          <w:rFonts w:ascii="Helvetica" w:hAnsi="Helvetica" w:cs="Helvetica"/>
+          <w:color w:val="080A12"/>
+          <w:sz w:val="27"/>
+          <w:szCs w:val="27"/>
+        </w:rPr>
+        <w:t xml:space="preserve"> </w:t>
+      </w:r>
+      <w:r>
+        <w:rPr>
+          <w:rFonts w:ascii="Helvetica" w:hAnsi="Helvetica" w:cs="Helvetica"/>
+          <w:color w:val="080A12"/>
+          <w:sz w:val="27"/>
+          <w:szCs w:val="27"/>
+        </w:rPr>
+        <w:t xml:space="preserve">The </w:t>
+      </w:r>
+      <w:r>
+        <w:rPr>
+          <w:rFonts w:ascii="Helvetica" w:hAnsi="Helvetica" w:cs="Helvetica"/>
+          <w:color w:val="080A12"/>
+          <w:sz w:val="27"/>
+          <w:szCs w:val="27"/>
+        </w:rPr>
+        <w:t>model</w:t>
+      </w:r>
+      <w:r>
+        <w:rPr>
+          <w:rFonts w:ascii="Helvetica" w:hAnsi="Helvetica" w:cs="Helvetica"/>
+          <w:color w:val="080A12"/>
+          <w:sz w:val="27"/>
+          <w:szCs w:val="27"/>
+        </w:rPr>
+        <w:t>s</w:t>
+      </w:r>
+      <w:r>
+        <w:rPr>
+          <w:rFonts w:ascii="Helvetica" w:hAnsi="Helvetica" w:cs="Helvetica"/>
+          <w:color w:val="080A12"/>
+          <w:sz w:val="27"/>
+          <w:szCs w:val="27"/>
+        </w:rPr>
+        <w:t xml:space="preserve"> with 256GB of storage </w:t>
+      </w:r>
+      <w:proofErr w:type="gramStart"/>
+      <w:r>
+        <w:rPr>
+          <w:rFonts w:ascii="Helvetica" w:hAnsi="Helvetica" w:cs="Helvetica"/>
+          <w:color w:val="080A12"/>
+          <w:sz w:val="27"/>
+          <w:szCs w:val="27"/>
+        </w:rPr>
+        <w:t>starts</w:t>
+      </w:r>
+      <w:proofErr w:type="gramEnd"/>
+      <w:r>
+        <w:rPr>
+          <w:rFonts w:ascii="Helvetica" w:hAnsi="Helvetica" w:cs="Helvetica"/>
+          <w:color w:val="080A12"/>
+          <w:sz w:val="27"/>
+          <w:szCs w:val="27"/>
+        </w:rPr>
+        <w:t xml:space="preserve"> </w:t>
+      </w:r>
+      <w:r>
+        <w:rPr>
+          <w:rFonts w:ascii="Helvetica" w:hAnsi="Helvetica" w:cs="Helvetica"/>
+          <w:color w:val="080A12"/>
+          <w:sz w:val="27"/>
+          <w:szCs w:val="27"/>
+        </w:rPr>
+        <w:t>at $3,499, with the 512GB version starting at $3,699 and the 1TB edition selling for $3,899.</w:t>
+      </w:r>
+    </w:p>
+    <w:p>
+      <w:pPr>
+        <w:rPr>
+          <w:rFonts w:ascii="Helvetica" w:hAnsi="Helvetica" w:cs="Helvetica"/>
+          <w:color w:val="080A12"/>
+          <w:sz w:val="27"/>
+          <w:szCs w:val="27"/>
+        </w:rPr>
+      </w:pPr>
+      <w:r>
+        <w:rPr>
+          <w:rFonts w:ascii="Helvetica" w:hAnsi="Helvetica" w:cs="Helvetica"/>
+          <w:color w:val="080A12"/>
+          <w:sz w:val="27"/>
+          <w:szCs w:val="27"/>
+        </w:rPr>
+        <w:t xml:space="preserve">Link: </w:t>
+      </w:r>
+      <w:hyperlink r:id="rId7" w:history="1">
+        <w:r>
+          <w:rPr>
+            <w:rStyle w:val="Hyperlink"/>
+            <w:rFonts w:ascii="Helvetica" w:hAnsi="Helvetica" w:cs="Helvetica"/>
+            <w:sz w:val="27"/>
+            <w:szCs w:val="27"/>
+          </w:rPr>
+          <w:t>https://www.zdnet.com/article/apple-vision-pro-faq-price-features-hands-on-insights-and-everything-you-need-to-know/</w:t>
+        </w:r>
+      </w:hyperlink>
+    </w:p>
+    <w:p>
+      <w:pPr>
+        <w:rPr>
+          <w:kern w:val="0"/>
+          <w14:ligatures w14:val="none"/>
+        </w:rPr>
+      </w:pPr>
+      <w:r>
+        <w:rPr>
+          <w:rFonts w:ascii="Times New Roman" w:hAnsi="Times New Roman" w:cs="Times New Roman"/>
           <w:sz w:val="24"/>
           <w:szCs w:val="24"/>
         </w:rPr>
-        <w:t>. </w:t>
-      </w:r>
-      <w:hyperlink r:id="rId6" w:tgtFrame="_blank" w:history="1">
-        <w:r>
-          <w:rPr>
-            <w:rStyle w:val="Hyperlink"/>
-            <w:rFonts w:ascii="Segoe UI" w:hAnsi="Segoe UI" w:cs="Segoe UI"/>
-            <w:color w:val="auto"/>
-            <w:sz w:val="24"/>
-            <w:szCs w:val="24"/>
-            <w:u w:val="none"/>
-          </w:rPr>
-          <w:t>People have been seen wearing the headset while running errands, working out, and even driving</w:t>
-        </w:r>
-      </w:hyperlink>
-      <w:r>
-        <w:rPr>
-          <w:rFonts w:ascii="Segoe UI" w:hAnsi="Segoe UI" w:cs="Segoe UI"/>
+        <w:t>Despite its premium price</w:t>
+      </w:r>
+      <w:r>
+        <w:rPr>
+          <w:rFonts w:ascii="Times New Roman" w:hAnsi="Times New Roman" w:cs="Times New Roman"/>
           <w:sz w:val="24"/>
           <w:szCs w:val="24"/>
         </w:rPr>
-        <w:t>.</w:t>
-      </w:r>
-    </w:p>
-    <w:p>
-      <w:pPr>
-        <w:rPr>
-          <w:rFonts w:ascii="Segoe UI" w:hAnsi="Segoe UI" w:cs="Segoe UI"/>
+        <w:t xml:space="preserve"> </w:t>
+      </w:r>
+      <w:r>
+        <w:rPr>
+          <w:rFonts w:ascii="Times New Roman" w:hAnsi="Times New Roman" w:cs="Times New Roman"/>
           <w:sz w:val="24"/>
           <w:szCs w:val="24"/>
         </w:rPr>
-      </w:pPr>
-      <w:r>
-        <w:rPr>
-          <w:rFonts w:ascii="Segoe UI" w:hAnsi="Segoe UI" w:cs="Segoe UI"/>
-          <w:shd w:val="clear" w:color="auto" w:fill="FFFFFF"/>
-        </w:rPr>
-        <w:t>The device can transform any room into your personal theatre, expanding your movies, shows, and games to your perfect size and experience them in Spatial Audio. It also features Apple’s first 3D camera, enabling you to capture magical spatial photos and spatial videos in 3D.</w:t>
-      </w:r>
-      <w:r>
-        <w:rPr>
-          <w:rFonts w:ascii="Segoe UI" w:hAnsi="Segoe UI" w:cs="Segoe UI"/>
-        </w:rPr>
-        <w:t xml:space="preserve"> </w:t>
-      </w:r>
-      <w:hyperlink r:id="rId7" w:tgtFrame="_blank" w:history="1">
-        <w:r>
-          <w:rPr>
-            <w:rStyle w:val="Hyperlink"/>
-            <w:rFonts w:ascii="Segoe UI" w:hAnsi="Segoe UI" w:cs="Segoe UI"/>
-            <w:color w:val="auto"/>
-            <w:u w:val="none"/>
-            <w:shd w:val="clear" w:color="auto" w:fill="FFFFFF"/>
-          </w:rPr>
-          <w:t>The device’s interface, which relies on tracking your eye and hand movements to navigate, is being hailed as a revolution in AR/VR interfaces</w:t>
-        </w:r>
-      </w:hyperlink>
-      <w:r>
-        <w:rPr>
-          <w:rFonts w:ascii="Segoe UI" w:hAnsi="Segoe UI" w:cs="Segoe UI"/>
-          <w:shd w:val="clear" w:color="auto" w:fill="FFFFFF"/>
-        </w:rPr>
-        <w:t>. </w:t>
-      </w:r>
-      <w:hyperlink r:id="rId8" w:tgtFrame="_blank" w:history="1">
-        <w:r>
-          <w:rPr>
-            <w:rStyle w:val="Hyperlink"/>
-            <w:rFonts w:ascii="Segoe UI" w:hAnsi="Segoe UI" w:cs="Segoe UI"/>
-            <w:color w:val="auto"/>
-            <w:u w:val="none"/>
-            <w:shd w:val="clear" w:color="auto" w:fill="FFFFFF"/>
-          </w:rPr>
-          <w:t>It has been described as a generational leap in mixed reality interface design</w:t>
-        </w:r>
-      </w:hyperlink>
-      <w:r>
-        <w:rPr>
-          <w:rFonts w:ascii="Segoe UI" w:hAnsi="Segoe UI" w:cs="Segoe UI"/>
-          <w:shd w:val="clear" w:color="auto" w:fill="FFFFFF"/>
-        </w:rPr>
-        <w:t>.</w:t>
-      </w:r>
-    </w:p>
-    <w:p>
-      <w:pPr>
-        <w:rPr>
-          <w:rFonts w:ascii="Segoe UI" w:hAnsi="Segoe UI" w:cs="Segoe UI"/>
+        <w:t>and lower battery life</w:t>
+      </w:r>
+      <w:r>
+        <w:rPr>
+          <w:rFonts w:ascii="Times New Roman" w:hAnsi="Times New Roman" w:cs="Times New Roman"/>
           <w:sz w:val="24"/>
           <w:szCs w:val="24"/>
         </w:rPr>
-      </w:pPr>
-      <w:hyperlink r:id="rId9" w:tgtFrame="_blank" w:history="1">
-        <w:r>
-          <w:rPr>
-            <w:rStyle w:val="Hyperlink"/>
-            <w:rFonts w:ascii="Segoe UI" w:hAnsi="Segoe UI" w:cs="Segoe UI"/>
-            <w:color w:val="auto"/>
-            <w:sz w:val="24"/>
-            <w:szCs w:val="24"/>
-            <w:u w:val="none"/>
-          </w:rPr>
-          <w:t>Despite its high price tag and lower battery life, the Vision Pro has seen a pre-order boom, with up to 180,000 units sold during the pre-order weekend</w:t>
+        <w:t xml:space="preserve">, </w:t>
+      </w:r>
+      <w:r>
+        <w:rPr>
+          <w:rFonts w:ascii="Verdana" w:hAnsi="Verdana"/>
+          <w:color w:val="1A1A1A"/>
+          <w:sz w:val="18"/>
+          <w:szCs w:val="18"/>
+          <w:shd w:val="clear" w:color="auto" w:fill="FFFFFF"/>
+        </w:rPr>
+        <w:t xml:space="preserve">Apple's Vision Pro headset is experiencing high demand, </w:t>
+      </w:r>
+      <w:r>
+        <w:rPr>
+          <w:rFonts w:ascii="Verdana" w:hAnsi="Verdana"/>
+          <w:color w:val="1A1A1A"/>
+          <w:sz w:val="18"/>
+          <w:szCs w:val="18"/>
+          <w:shd w:val="clear" w:color="auto" w:fill="FFFFFF"/>
+        </w:rPr>
+        <w:t>exceeding initial sales estimates.</w:t>
+      </w:r>
+      <w:r>
+        <w:rPr>
+          <w:rFonts w:ascii="Verdana" w:hAnsi="Verdana"/>
+          <w:color w:val="1A1A1A"/>
+          <w:sz w:val="15"/>
+          <w:szCs w:val="15"/>
+          <w:shd w:val="clear" w:color="auto" w:fill="FFFFFF"/>
+        </w:rPr>
+        <w:t xml:space="preserve"> </w:t>
+      </w:r>
+      <w:r>
+        <w:rPr>
+          <w:rFonts w:ascii="Verdana" w:hAnsi="Verdana"/>
+          <w:color w:val="1A1A1A"/>
+          <w:sz w:val="15"/>
+          <w:szCs w:val="15"/>
+          <w:shd w:val="clear" w:color="auto" w:fill="FFFFFF"/>
+        </w:rPr>
+        <w:t xml:space="preserve">Ming-Chi </w:t>
+      </w:r>
+      <w:proofErr w:type="spellStart"/>
+      <w:r>
+        <w:rPr>
+          <w:rFonts w:ascii="Verdana" w:hAnsi="Verdana"/>
+          <w:color w:val="1A1A1A"/>
+          <w:sz w:val="15"/>
+          <w:szCs w:val="15"/>
+          <w:shd w:val="clear" w:color="auto" w:fill="FFFFFF"/>
+        </w:rPr>
+        <w:t>Kuo</w:t>
+      </w:r>
+      <w:proofErr w:type="spellEnd"/>
+      <w:r>
+        <w:rPr>
+          <w:rFonts w:ascii="Verdana" w:hAnsi="Verdana"/>
+          <w:color w:val="1A1A1A"/>
+          <w:sz w:val="15"/>
+          <w:szCs w:val="15"/>
+          <w:shd w:val="clear" w:color="auto" w:fill="FFFFFF"/>
+        </w:rPr>
+        <w:t xml:space="preserve">, the seasoned Apple analyst </w:t>
+      </w:r>
+      <w:r>
+        <w:rPr>
+          <w:rFonts w:ascii="Verdana" w:hAnsi="Verdana"/>
+          <w:color w:val="1A1A1A"/>
+          <w:sz w:val="15"/>
+          <w:szCs w:val="15"/>
+          <w:shd w:val="clear" w:color="auto" w:fill="FFFFFF"/>
+        </w:rPr>
+        <w:t xml:space="preserve">reveals that </w:t>
+      </w:r>
+      <w:r>
+        <w:rPr>
+          <w:rFonts w:ascii="Verdana" w:hAnsi="Verdana"/>
+          <w:color w:val="1A1A1A"/>
+          <w:sz w:val="15"/>
+          <w:szCs w:val="15"/>
+          <w:shd w:val="clear" w:color="auto" w:fill="FFFFFF"/>
+        </w:rPr>
+        <w:t>the company initially projected sales of 150,000 to 200,000</w:t>
+      </w:r>
+      <w:r>
+        <w:rPr>
+          <w:rFonts w:ascii="Verdana" w:hAnsi="Verdana"/>
+          <w:color w:val="1A1A1A"/>
+          <w:sz w:val="15"/>
+          <w:szCs w:val="15"/>
+          <w:shd w:val="clear" w:color="auto" w:fill="FFFFFF"/>
+        </w:rPr>
+        <w:t xml:space="preserve"> </w:t>
+      </w:r>
+      <w:r>
+        <w:rPr>
+          <w:rFonts w:ascii="Verdana" w:hAnsi="Verdana"/>
+          <w:color w:val="1A1A1A"/>
+          <w:sz w:val="15"/>
+          <w:szCs w:val="15"/>
+          <w:shd w:val="clear" w:color="auto" w:fill="FFFFFF"/>
+        </w:rPr>
+        <w:t>units, the actual figures have soared beyond 200,000 units.</w:t>
+      </w:r>
+      <w:r>
+        <w:rPr>
+          <w:rFonts w:ascii="Verdana" w:hAnsi="Verdana"/>
+          <w:color w:val="1A1A1A"/>
+          <w:sz w:val="15"/>
+          <w:szCs w:val="15"/>
+        </w:rPr>
+        <w:t xml:space="preserve"> He also revealed that the return rates have dropped to an astonishingly low 1%</w:t>
+      </w:r>
+    </w:p>
+    <w:p>
+      <w:pPr>
+        <w:rPr>
+          <w:rFonts w:ascii="Arial" w:hAnsi="Arial" w:cs="Arial"/>
+          <w:color w:val="1A1A1A"/>
+          <w:sz w:val="18"/>
+          <w:szCs w:val="18"/>
+        </w:rPr>
+      </w:pPr>
+      <w:r>
+        <w:rPr>
+          <w:rFonts w:ascii="Arial" w:hAnsi="Arial" w:cs="Arial"/>
+          <w:color w:val="1A1A1A"/>
+          <w:sz w:val="18"/>
+          <w:szCs w:val="18"/>
+        </w:rPr>
+        <w:lastRenderedPageBreak/>
+        <w:t xml:space="preserve">Link: </w:t>
+      </w:r>
+      <w:hyperlink r:id="rId8" w:history="1">
+        <w:r>
+          <w:rPr>
+            <w:rStyle w:val="Hyperlink"/>
+            <w:rFonts w:ascii="Arial" w:hAnsi="Arial" w:cs="Arial"/>
+            <w:sz w:val="18"/>
+            <w:szCs w:val="18"/>
+          </w:rPr>
+          <w:t>https://timesofindia.indiatimes.com/gadgets-news/demand-for-apple-vision-pro-increasing-people-returning-the-device-decreasing-claims-analyst/articleshow/108098252.cms</w:t>
         </w:r>
       </w:hyperlink>
-      <w:hyperlink r:id="rId10" w:tgtFrame="_blank" w:history="1"/>
-      <w:r>
-        <w:rPr>
-          <w:rFonts w:ascii="Segoe UI" w:hAnsi="Segoe UI" w:cs="Segoe UI"/>
+    </w:p>
+    <w:p>
+      <w:pPr>
+        <w:rPr>
+          <w:kern w:val="0"/>
+          <w14:ligatures w14:val="none"/>
+        </w:rPr>
+      </w:pPr>
+      <w:r>
+        <w:rPr>
+          <w:rFonts w:ascii="Verdana" w:hAnsi="Verdana"/>
+          <w:color w:val="1A1A1A"/>
+          <w:sz w:val="15"/>
+          <w:szCs w:val="15"/>
+        </w:rPr>
+        <w:t>In the future, the Vision Pro could be more than just a headset, but a platform that sparks new innovations and markets4. As spatial computing continues to evolve, the Vision Pro is expected to redefine the possibilities of virtual reality experiences</w:t>
+      </w:r>
+      <w:r>
+        <w:rPr>
+          <w:rFonts w:ascii="Verdana" w:hAnsi="Verdana"/>
+          <w:color w:val="1A1A1A"/>
+          <w:sz w:val="15"/>
+          <w:szCs w:val="15"/>
+        </w:rPr>
+        <w:t xml:space="preserve"> in various fields such as education, design, healthcare and entertainment. </w:t>
+      </w:r>
+      <w:proofErr w:type="gramStart"/>
+      <w:r>
+        <w:rPr>
+          <w:rFonts w:ascii="Verdana" w:hAnsi="Verdana"/>
+          <w:color w:val="1A1A1A"/>
+          <w:sz w:val="15"/>
+          <w:szCs w:val="15"/>
+        </w:rPr>
+        <w:t>Also</w:t>
+      </w:r>
+      <w:proofErr w:type="gramEnd"/>
+      <w:r>
+        <w:rPr>
+          <w:rFonts w:ascii="Verdana" w:hAnsi="Verdana"/>
+          <w:color w:val="1A1A1A"/>
+          <w:sz w:val="15"/>
+          <w:szCs w:val="15"/>
+        </w:rPr>
+        <w:t xml:space="preserve"> we would see vision pro as </w:t>
+      </w:r>
+      <w:r>
+        <w:rPr>
+          <w:rFonts w:ascii="Times New Roman" w:hAnsi="Times New Roman" w:cs="Times New Roman"/>
           <w:sz w:val="24"/>
           <w:szCs w:val="24"/>
         </w:rPr>
-        <w:t>. </w:t>
-      </w:r>
-      <w:hyperlink r:id="rId11" w:tgtFrame="_blank" w:history="1">
-        <w:r>
-          <w:rPr>
-            <w:rStyle w:val="Hyperlink"/>
-            <w:rFonts w:ascii="Segoe UI" w:hAnsi="Segoe UI" w:cs="Segoe UI"/>
-            <w:color w:val="auto"/>
-            <w:sz w:val="24"/>
-            <w:szCs w:val="24"/>
-            <w:u w:val="none"/>
-          </w:rPr>
-          <w:t>This shows that there is a significant demand for high-quality AR/VR devices, and Apple is leading the way in meeting this demand</w:t>
-        </w:r>
-      </w:hyperlink>
-      <w:hyperlink r:id="rId12" w:tgtFrame="_blank" w:history="1"/>
-      <w:r>
-        <w:rPr>
-          <w:rFonts w:ascii="Segoe UI" w:hAnsi="Segoe UI" w:cs="Segoe UI"/>
+        <w:t xml:space="preserve">an </w:t>
+      </w:r>
+      <w:r>
+        <w:rPr>
+          <w:rFonts w:ascii="Times New Roman" w:hAnsi="Times New Roman" w:cs="Times New Roman"/>
           <w:sz w:val="24"/>
           <w:szCs w:val="24"/>
         </w:rPr>
-        <w:t xml:space="preserve">. </w:t>
-      </w:r>
-      <w:hyperlink r:id="rId13" w:tgtFrame="_blank" w:history="1">
-        <w:r>
-          <w:rPr>
-            <w:rStyle w:val="Hyperlink"/>
-            <w:rFonts w:ascii="Segoe UI" w:hAnsi="Segoe UI" w:cs="Segoe UI"/>
-            <w:color w:val="auto"/>
-            <w:sz w:val="24"/>
-            <w:szCs w:val="24"/>
-            <w:u w:val="none"/>
-          </w:rPr>
-          <w:t>The return rate has also dropped to just 1%, suggesting that those buying the product today have a good idea of what they are buying and why</w:t>
-        </w:r>
-      </w:hyperlink>
-      <w:r>
-        <w:rPr>
-          <w:rFonts w:ascii="Segoe UI" w:hAnsi="Segoe UI" w:cs="Segoe UI"/>
+        <w:t>interactive and engaging</w:t>
+      </w:r>
+      <w:r>
+        <w:rPr>
+          <w:rFonts w:ascii="Times New Roman" w:hAnsi="Times New Roman" w:cs="Times New Roman"/>
           <w:sz w:val="24"/>
           <w:szCs w:val="24"/>
         </w:rPr>
-        <w:t>.</w:t>
-      </w:r>
-    </w:p>
-    <w:p>
-      <w:pPr>
-        <w:rPr>
-          <w:rFonts w:ascii="Segoe UI" w:hAnsi="Segoe UI" w:cs="Segoe UI"/>
-          <w:shd w:val="clear" w:color="auto" w:fill="FFFFFF"/>
-        </w:rPr>
-      </w:pPr>
-      <w:r>
-        <w:rPr>
-          <w:rFonts w:ascii="Segoe UI" w:hAnsi="Segoe UI" w:cs="Segoe UI"/>
-          <w:shd w:val="clear" w:color="auto" w:fill="FFFFFF"/>
-        </w:rPr>
-        <w:t>The future scope of Apple Vision Pro is immense. As AR and VR technologies continue to evolve, the device is expected to offer even more immersive and intuitive experiences. It could revolutionize various sectors, including education, healthcare, entertainment, and more, by providing more interactive and engaging ways to learn, work, and play. </w:t>
-      </w:r>
-    </w:p>
-    <w:p>
-      <w:pPr>
-        <w:rPr>
-          <w:rFonts w:ascii="Segoe UI" w:hAnsi="Segoe UI" w:cs="Segoe UI"/>
+        <w:t xml:space="preserve"> learning platform in the coming future.</w:t>
+      </w:r>
+      <w:r>
+        <w:rPr>
+          <w:rFonts w:ascii="Times New Roman" w:hAnsi="Times New Roman" w:cs="Times New Roman"/>
           <w:sz w:val="24"/>
           <w:szCs w:val="24"/>
         </w:rPr>
+        <w:br/>
+      </w:r>
+      <w:r>
+        <w:rPr>
+          <w:kern w:val="0"/>
+          <w14:ligatures w14:val="none"/>
+        </w:rPr>
+        <w:t>https://www.forbes.com.au/news/innovation/apple-vision-pro-metaverse-renaissance/</w:t>
+      </w:r>
+    </w:p>
+    <w:p>
+      <w:pPr>
+        <w:rPr>
+          <w:rFonts w:ascii="Segoe UI" w:hAnsi="Segoe UI" w:cs="Segoe UI"/>
+          <w:sz w:val="24"/>
+          <w:szCs w:val="24"/>
+        </w:rPr>
       </w:pPr>
       <w:r>
         <w:rPr>
           <w:rFonts w:ascii="Segoe UI" w:hAnsi="Segoe UI" w:cs="Segoe UI"/>
           <w:noProof/>
         </w:rPr>
-        <w:lastRenderedPageBreak/>
         <w:drawing>
           <wp:inline distT="0" distB="0" distL="0" distR="0" wp14:anchorId="75F05C10" wp14:editId="2108BBB0">
             <wp:extent cx="6645910" cy="4245610"/>
@@ -1126,7 +1389,7 @@
                     </pic:cNvPicPr>
                   </pic:nvPicPr>
                   <pic:blipFill>
-                    <a:blip r:embed="rId14">
+                    <a:blip r:embed="rId9">
                       <a:extLst>
                         <a:ext uri="{28A0092B-C50C-407E-A947-70E740481C1C}">
                           <a14:useLocalDpi xmlns:a14="http://schemas.microsoft.com/office/drawing/2010/main" val="0"/>
@@ -1281,7 +1544,7 @@
                     </pic:cNvPicPr>
                   </pic:nvPicPr>
                   <pic:blipFill>
-                    <a:blip r:embed="rId15">
+                    <a:blip r:embed="rId10">
                       <a:extLst>
                         <a:ext uri="{28A0092B-C50C-407E-A947-70E740481C1C}">
                           <a14:useLocalDpi xmlns:a14="http://schemas.microsoft.com/office/drawing/2010/main" val="0"/>
@@ -1480,7 +1743,7 @@
           <w:szCs w:val="24"/>
         </w:rPr>
       </w:pPr>
-      <w:hyperlink r:id="rId16" w:tgtFrame="_blank" w:history="1">
+      <w:hyperlink r:id="rId11" w:tgtFrame="_blank" w:history="1">
         <w:r>
           <w:rPr>
             <w:rStyle w:val="Strong"/>
@@ -1517,7 +1780,7 @@
         </w:rPr>
         <w:t>. </w:t>
       </w:r>
-      <w:hyperlink r:id="rId17" w:tgtFrame="_blank" w:history="1">
+      <w:hyperlink r:id="rId12" w:tgtFrame="_blank" w:history="1">
         <w:r>
           <w:rPr>
             <w:rStyle w:val="Hyperlink"/>
@@ -1536,7 +1799,7 @@
         </w:rPr>
         <w:t>. </w:t>
       </w:r>
-      <w:hyperlink r:id="rId18" w:tgtFrame="_blank" w:history="1">
+      <w:hyperlink r:id="rId13" w:tgtFrame="_blank" w:history="1">
         <w:r>
           <w:rPr>
             <w:rStyle w:val="Hyperlink"/>
@@ -1595,7 +1858,7 @@
         </w:rPr>
         <w:t>. </w:t>
       </w:r>
-      <w:hyperlink r:id="rId19" w:tgtFrame="_blank" w:history="1">
+      <w:hyperlink r:id="rId14" w:tgtFrame="_blank" w:history="1">
         <w:r>
           <w:rPr>
             <w:rStyle w:val="Hyperlink"/>
@@ -1643,7 +1906,7 @@
         </w:rPr>
         <w:t>. </w:t>
       </w:r>
-      <w:hyperlink r:id="rId20" w:tgtFrame="_blank" w:history="1">
+      <w:hyperlink r:id="rId15" w:tgtFrame="_blank" w:history="1">
         <w:r>
           <w:rPr>
             <w:rStyle w:val="Hyperlink"/>
@@ -1685,10 +1948,7 @@
         <w:fldChar w:fldCharType="begin"/>
       </w:r>
       <w:r>
-        <w:instrText xml:space="preserve"> HYPERL</w:instrText>
-      </w:r>
-      <w:r>
-        <w:instrText xml:space="preserve">INK "https://developer.apple.com/augmented-reality/arkit/" \t "_blank" </w:instrText>
+        <w:instrText xml:space="preserve"> HYPERLINK "https://developer.apple.com/augmented-reality/arkit/" \t "_blank" </w:instrText>
       </w:r>
       <w:r>
         <w:fldChar w:fldCharType="separate"/>
@@ -1757,7 +2017,7 @@
           <w:szCs w:val="24"/>
         </w:rPr>
       </w:pPr>
-      <w:hyperlink r:id="rId21" w:tgtFrame="_blank" w:history="1">
+      <w:hyperlink r:id="rId16" w:tgtFrame="_blank" w:history="1">
         <w:r>
           <w:rPr>
             <w:rStyle w:val="Hyperlink"/>
@@ -1793,7 +2053,7 @@
           <w:szCs w:val="24"/>
         </w:rPr>
       </w:pPr>
-      <w:hyperlink r:id="rId22" w:tgtFrame="_blank" w:history="1">
+      <w:hyperlink r:id="rId17" w:tgtFrame="_blank" w:history="1">
         <w:r>
           <w:rPr>
             <w:rStyle w:val="Hyperlink"/>
@@ -1851,7 +2111,7 @@
           <w:szCs w:val="24"/>
         </w:rPr>
       </w:pPr>
-      <w:hyperlink r:id="rId23" w:tgtFrame="_blank" w:history="1">
+      <w:hyperlink r:id="rId18" w:tgtFrame="_blank" w:history="1">
         <w:r>
           <w:rPr>
             <w:rStyle w:val="Hyperlink"/>
@@ -1885,7 +2145,7 @@
           <w:szCs w:val="24"/>
         </w:rPr>
       </w:pPr>
-      <w:hyperlink r:id="rId24" w:tgtFrame="_blank" w:history="1">
+      <w:hyperlink r:id="rId19" w:tgtFrame="_blank" w:history="1">
         <w:r>
           <w:rPr>
             <w:rStyle w:val="Hyperlink"/>
@@ -1964,7 +2224,7 @@
           <w:rFonts w:ascii="Segoe UI" w:hAnsi="Segoe UI" w:cs="Segoe UI"/>
         </w:rPr>
       </w:pPr>
-      <w:hyperlink r:id="rId25" w:tgtFrame="_blank" w:history="1">
+      <w:hyperlink r:id="rId20" w:tgtFrame="_blank" w:history="1">
         <w:r>
           <w:rPr>
             <w:rStyle w:val="Hyperlink"/>
@@ -1999,14 +2259,14 @@
           <w:t> is a platform that allows developers to build augmented reality experiences on Android, iOS, Unity, and Web</w:t>
         </w:r>
       </w:hyperlink>
-      <w:hyperlink r:id="rId26" w:tgtFrame="_blank" w:history="1"/>
+      <w:hyperlink r:id="rId21" w:tgtFrame="_blank" w:history="1"/>
       <w:r>
         <w:rPr>
           <w:rFonts w:ascii="Segoe UI" w:hAnsi="Segoe UI" w:cs="Segoe UI"/>
         </w:rPr>
         <w:t>. </w:t>
       </w:r>
-      <w:hyperlink r:id="rId27" w:tgtFrame="_blank" w:history="1">
+      <w:hyperlink r:id="rId22" w:tgtFrame="_blank" w:history="1">
         <w:r>
           <w:rPr>
             <w:rStyle w:val="Hyperlink"/>
@@ -2047,9 +2307,9 @@
           <w:t>world</w:t>
         </w:r>
       </w:hyperlink>
-      <w:hyperlink r:id="rId28" w:tgtFrame="_blank" w:history="1"/>
-      <w:hyperlink r:id="rId29" w:tgtFrame="_blank" w:history="1"/>
-      <w:hyperlink r:id="rId30" w:history="1">
+      <w:hyperlink r:id="rId23" w:tgtFrame="_blank" w:history="1"/>
+      <w:hyperlink r:id="rId24" w:tgtFrame="_blank" w:history="1"/>
+      <w:hyperlink r:id="rId25" w:history="1">
         <w:r>
           <w:rPr>
             <w:rStyle w:val="Hyperlink"/>
@@ -2082,9 +2342,9 @@
           <w:t>time</w:t>
         </w:r>
       </w:hyperlink>
-      <w:hyperlink r:id="rId31" w:tgtFrame="_blank" w:history="1"/>
-      <w:hyperlink r:id="rId32" w:tgtFrame="_blank" w:history="1"/>
-      <w:hyperlink r:id="rId33" w:tgtFrame="_blank" w:history="1">
+      <w:hyperlink r:id="rId26" w:tgtFrame="_blank" w:history="1"/>
+      <w:hyperlink r:id="rId27" w:tgtFrame="_blank" w:history="1"/>
+      <w:hyperlink r:id="rId28" w:tgtFrame="_blank" w:history="1">
         <w:r>
           <w:rPr>
             <w:rStyle w:val="Hyperlink"/>
@@ -2128,9 +2388,9 @@
           <w:t>surfaces</w:t>
         </w:r>
       </w:hyperlink>
-      <w:hyperlink r:id="rId34" w:tgtFrame="_blank" w:history="1"/>
-      <w:hyperlink r:id="rId35" w:tgtFrame="_blank" w:history="1"/>
-      <w:hyperlink r:id="rId36" w:tgtFrame="_blank" w:history="1">
+      <w:hyperlink r:id="rId29" w:tgtFrame="_blank" w:history="1"/>
+      <w:hyperlink r:id="rId30" w:tgtFrame="_blank" w:history="1"/>
+      <w:hyperlink r:id="rId31" w:tgtFrame="_blank" w:history="1">
         <w:r>
           <w:rPr>
             <w:rStyle w:val="Hyperlink"/>
@@ -2174,9 +2434,9 @@
           <w:t>point</w:t>
         </w:r>
       </w:hyperlink>
-      <w:hyperlink r:id="rId37" w:tgtFrame="_blank" w:history="1"/>
-      <w:hyperlink r:id="rId38" w:tgtFrame="_blank" w:history="1"/>
-      <w:hyperlink r:id="rId39" w:history="1">
+      <w:hyperlink r:id="rId32" w:tgtFrame="_blank" w:history="1"/>
+      <w:hyperlink r:id="rId33" w:tgtFrame="_blank" w:history="1"/>
+      <w:hyperlink r:id="rId34" w:history="1">
         <w:r>
           <w:rPr>
             <w:rStyle w:val="Hyperlink"/>
@@ -2230,8 +2490,8 @@
           <w:t xml:space="preserve"> correction of the environment</w:t>
         </w:r>
       </w:hyperlink>
-      <w:hyperlink r:id="rId40" w:tgtFrame="_blank" w:history="1"/>
-      <w:hyperlink r:id="rId41" w:tgtFrame="_blank" w:history="1"/>
+      <w:hyperlink r:id="rId35" w:tgtFrame="_blank" w:history="1"/>
+      <w:hyperlink r:id="rId36" w:tgtFrame="_blank" w:history="1"/>
       <w:r>
         <w:rPr>
           <w:rFonts w:ascii="Segoe UI" w:hAnsi="Segoe UI" w:cs="Segoe UI"/>
@@ -2248,7 +2508,7 @@
         </w:rPr>
         <w:t> </w:t>
       </w:r>
-      <w:hyperlink r:id="rId42" w:tgtFrame="_blank" w:history="1">
+      <w:hyperlink r:id="rId37" w:tgtFrame="_blank" w:history="1">
         <w:r>
           <w:rPr>
             <w:rStyle w:val="Hyperlink"/>
@@ -2343,7 +2603,7 @@
       </w:r>
     </w:p>
     <w:p>
-      <w:hyperlink r:id="rId43" w:tgtFrame="_blank" w:history="1">
+      <w:hyperlink r:id="rId38" w:tgtFrame="_blank" w:history="1">
         <w:r>
           <w:rPr>
             <w:rStyle w:val="Hyperlink"/>
@@ -2362,7 +2622,7 @@
         </w:rPr>
         <w:t>. </w:t>
       </w:r>
-      <w:hyperlink r:id="rId44" w:tgtFrame="_blank" w:history="1">
+      <w:hyperlink r:id="rId39" w:tgtFrame="_blank" w:history="1">
         <w:r>
           <w:rPr>
             <w:rStyle w:val="Hyperlink"/>
@@ -2381,7 +2641,7 @@
         </w:rPr>
         <w:t>. </w:t>
       </w:r>
-      <w:hyperlink r:id="rId45" w:tgtFrame="_blank" w:history="1">
+      <w:hyperlink r:id="rId40" w:tgtFrame="_blank" w:history="1">
         <w:r>
           <w:rPr>
             <w:rStyle w:val="Hyperlink"/>
@@ -2400,7 +2660,7 @@
         </w:rPr>
         <w:t>. </w:t>
       </w:r>
-      <w:hyperlink r:id="rId46" w:tgtFrame="_blank" w:history="1">
+      <w:hyperlink r:id="rId41" w:tgtFrame="_blank" w:history="1">
         <w:r>
           <w:rPr>
             <w:rStyle w:val="Hyperlink"/>
@@ -2425,7 +2685,7 @@
           <w:rFonts w:ascii="Roboto" w:hAnsi="Roboto"/>
         </w:rPr>
       </w:pPr>
-      <w:hyperlink r:id="rId47" w:tgtFrame="_blank" w:history="1">
+      <w:hyperlink r:id="rId42" w:tgtFrame="_blank" w:history="1">
         <w:r>
           <w:rPr>
             <w:rStyle w:val="Hyperlink"/>
@@ -2442,7 +2702,7 @@
         </w:rPr>
         <w:t>. </w:t>
       </w:r>
-      <w:hyperlink r:id="rId48" w:tgtFrame="_blank" w:history="1">
+      <w:hyperlink r:id="rId43" w:tgtFrame="_blank" w:history="1">
         <w:r>
           <w:rPr>
             <w:rStyle w:val="Hyperlink"/>
@@ -2469,7 +2729,7 @@
           <w:rFonts w:ascii="Roboto" w:hAnsi="Roboto"/>
         </w:rPr>
       </w:pPr>
-      <w:hyperlink r:id="rId49" w:tgtFrame="_blank" w:history="1">
+      <w:hyperlink r:id="rId44" w:tgtFrame="_blank" w:history="1">
         <w:r>
           <w:rPr>
             <w:rStyle w:val="Hyperlink"/>
@@ -2486,7 +2746,7 @@
         </w:rPr>
         <w:t>. </w:t>
       </w:r>
-      <w:hyperlink r:id="rId50" w:tgtFrame="_blank" w:history="1">
+      <w:hyperlink r:id="rId45" w:tgtFrame="_blank" w:history="1">
         <w:r>
           <w:rPr>
             <w:rStyle w:val="Hyperlink"/>
@@ -2550,7 +2810,7 @@
         <w:shd w:val="clear" w:color="auto" w:fill="F7F7F7"/>
         <w:spacing w:before="0" w:beforeAutospacing="0" w:after="0" w:afterAutospacing="0"/>
       </w:pPr>
-      <w:hyperlink r:id="rId51" w:tgtFrame="_blank" w:history="1">
+      <w:hyperlink r:id="rId46" w:tgtFrame="_blank" w:history="1">
         <w:r>
           <w:rPr>
             <w:rStyle w:val="Hyperlink"/>
@@ -2591,7 +2851,7 @@
         </w:rPr>
         <w:t>. </w:t>
       </w:r>
-      <w:hyperlink r:id="rId52" w:tgtFrame="_blank" w:history="1">
+      <w:hyperlink r:id="rId47" w:tgtFrame="_blank" w:history="1">
         <w:r>
           <w:rPr>
             <w:rStyle w:val="Hyperlink"/>
@@ -2610,7 +2870,7 @@
         </w:rPr>
         <w:t>. </w:t>
       </w:r>
-      <w:hyperlink r:id="rId53" w:tgtFrame="_blank" w:history="1">
+      <w:hyperlink r:id="rId48" w:tgtFrame="_blank" w:history="1">
         <w:r>
           <w:rPr>
             <w:rStyle w:val="Hyperlink"/>
@@ -2651,7 +2911,7 @@
         </w:rPr>
         <w:t>. </w:t>
       </w:r>
-      <w:hyperlink r:id="rId54" w:tgtFrame="_blank" w:history="1">
+      <w:hyperlink r:id="rId49" w:tgtFrame="_blank" w:history="1">
         <w:r>
           <w:rPr>
             <w:rStyle w:val="Hyperlink"/>
@@ -2684,7 +2944,7 @@
         </w:rPr>
         <w:t> </w:t>
       </w:r>
-      <w:hyperlink r:id="rId55" w:tgtFrame="_blank" w:history="1">
+      <w:hyperlink r:id="rId50" w:tgtFrame="_blank" w:history="1">
         <w:r>
           <w:rPr>
             <w:rStyle w:val="Hyperlink"/>
@@ -2746,7 +3006,7 @@
           <w:rFonts w:ascii="Roboto" w:hAnsi="Roboto"/>
         </w:rPr>
       </w:pPr>
-      <w:hyperlink r:id="rId56" w:tgtFrame="_blank" w:history="1">
+      <w:hyperlink r:id="rId51" w:tgtFrame="_blank" w:history="1">
         <w:r>
           <w:rPr>
             <w:rStyle w:val="Hyperlink"/>
@@ -2773,7 +3033,7 @@
           <w:rFonts w:ascii="Roboto" w:hAnsi="Roboto"/>
         </w:rPr>
       </w:pPr>
-      <w:hyperlink r:id="rId57" w:tgtFrame="_blank" w:history="1">
+      <w:hyperlink r:id="rId52" w:tgtFrame="_blank" w:history="1">
         <w:r>
           <w:rPr>
             <w:rStyle w:val="Hyperlink"/>
@@ -2810,7 +3070,7 @@
         </w:rPr>
         <w:t>. </w:t>
       </w:r>
-      <w:hyperlink r:id="rId58" w:tgtFrame="_blank" w:history="1">
+      <w:hyperlink r:id="rId53" w:tgtFrame="_blank" w:history="1">
         <w:r>
           <w:rPr>
             <w:rStyle w:val="Hyperlink"/>
@@ -2879,7 +3139,7 @@
       </w:r>
     </w:p>
     <w:p>
-      <w:hyperlink r:id="rId59" w:tgtFrame="_blank" w:history="1">
+      <w:hyperlink r:id="rId54" w:tgtFrame="_blank" w:history="1">
         <w:r>
           <w:rPr>
             <w:rStyle w:val="Hyperlink"/>
@@ -2898,7 +3158,7 @@
         </w:rPr>
         <w:t>. </w:t>
       </w:r>
-      <w:hyperlink r:id="rId60" w:tgtFrame="_blank" w:history="1">
+      <w:hyperlink r:id="rId55" w:tgtFrame="_blank" w:history="1">
         <w:r>
           <w:rPr>
             <w:rStyle w:val="Hyperlink"/>
@@ -2917,7 +3177,7 @@
         </w:rPr>
         <w:t>. </w:t>
       </w:r>
-      <w:hyperlink r:id="rId61" w:tgtFrame="_blank" w:history="1">
+      <w:hyperlink r:id="rId56" w:tgtFrame="_blank" w:history="1">
         <w:r>
           <w:rPr>
             <w:rStyle w:val="Hyperlink"/>
@@ -2936,7 +3196,7 @@
         </w:rPr>
         <w:t>. </w:t>
       </w:r>
-      <w:hyperlink r:id="rId62" w:tgtFrame="_blank" w:history="1">
+      <w:hyperlink r:id="rId57" w:tgtFrame="_blank" w:history="1">
         <w:r>
           <w:rPr>
             <w:rStyle w:val="Hyperlink"/>
@@ -2955,7 +3215,7 @@
         </w:rPr>
         <w:t>. </w:t>
       </w:r>
-      <w:hyperlink r:id="rId63" w:tgtFrame="_blank" w:history="1">
+      <w:hyperlink r:id="rId58" w:tgtFrame="_blank" w:history="1">
         <w:r>
           <w:rPr>
             <w:rStyle w:val="Hyperlink"/>
@@ -2972,7 +3232,7 @@
       </w:r>
     </w:p>
     <w:p>
-      <w:hyperlink r:id="rId64" w:tgtFrame="_blank" w:history="1">
+      <w:hyperlink r:id="rId59" w:tgtFrame="_blank" w:history="1">
         <w:r>
           <w:rPr>
             <w:rStyle w:val="Hyperlink"/>
@@ -3002,7 +3262,7 @@
           <w:t> sold to consumers</w:t>
         </w:r>
       </w:hyperlink>
-      <w:hyperlink r:id="rId65" w:tgtFrame="_blank" w:history="1">
+      <w:hyperlink r:id="rId60" w:tgtFrame="_blank" w:history="1">
         <w:r>
           <w:rPr>
             <w:rStyle w:val="Hyperlink"/>
@@ -3021,7 +3281,7 @@
         </w:rPr>
         <w:t>. </w:t>
       </w:r>
-      <w:hyperlink r:id="rId66" w:history="1">
+      <w:hyperlink r:id="rId61" w:history="1">
         <w:r>
           <w:rPr>
             <w:rStyle w:val="Hyperlink"/>
@@ -3033,7 +3293,7 @@
           <w:t>This is three years since its launch in November 2020</w:t>
         </w:r>
       </w:hyperlink>
-      <w:hyperlink r:id="rId67" w:tgtFrame="_blank" w:history="1">
+      <w:hyperlink r:id="rId62" w:tgtFrame="_blank" w:history="1">
         <w:r>
           <w:rPr>
             <w:rStyle w:val="Hyperlink"/>
@@ -3052,7 +3312,7 @@
         </w:rPr>
         <w:t>. </w:t>
       </w:r>
-      <w:hyperlink r:id="rId68" w:tgtFrame="_blank" w:history="1">
+      <w:hyperlink r:id="rId63" w:tgtFrame="_blank" w:history="1">
         <w:r>
           <w:rPr>
             <w:rStyle w:val="Hyperlink"/>
@@ -3072,7 +3332,7 @@
           <w:t>117 million units</w:t>
         </w:r>
       </w:hyperlink>
-      <w:hyperlink r:id="rId69" w:tgtFrame="_blank" w:history="1">
+      <w:hyperlink r:id="rId64" w:tgtFrame="_blank" w:history="1">
         <w:r>
           <w:rPr>
             <w:rStyle w:val="Hyperlink"/>
@@ -3091,7 +3351,7 @@
         </w:rPr>
         <w:t>. </w:t>
       </w:r>
-      <w:hyperlink r:id="rId70" w:tgtFrame="_blank" w:history="1">
+      <w:hyperlink r:id="rId65" w:tgtFrame="_blank" w:history="1">
         <w:r>
           <w:rPr>
             <w:rStyle w:val="Hyperlink"/>
@@ -4364,7 +4624,7 @@
             <w:r>
               <w:t xml:space="preserve">Mordor Intelligence Research &amp; Advisory. (2023, July). Virtual Reality (VR) in Education Market Size &amp; Share Analysis - Growth Trends &amp; Forecasts (2024 - 2029). Mordor Intelligence. Retrieved April 18, 2024, from </w:t>
             </w:r>
-            <w:hyperlink r:id="rId71" w:history="1">
+            <w:hyperlink r:id="rId66" w:history="1">
               <w:r>
                 <w:rPr>
                   <w:rStyle w:val="Hyperlink"/>
@@ -4391,7 +4651,7 @@
               </w:rPr>
               <w:t>Link 2:</w:t>
             </w:r>
-            <w:hyperlink r:id="rId72" w:history="1">
+            <w:hyperlink r:id="rId67" w:history="1">
               <w:r>
                 <w:rPr>
                   <w:rStyle w:val="Hyperlink"/>
@@ -4527,7 +4787,7 @@
               </w:rPr>
               <w:t xml:space="preserve"> </w:t>
             </w:r>
-            <w:hyperlink r:id="rId73" w:history="1">
+            <w:hyperlink r:id="rId68" w:history="1">
               <w:r>
                 <w:rPr>
                   <w:rStyle w:val="Hyperlink"/>
@@ -4538,31 +4798,7 @@
                   <w:lang w:eastAsia="en-IN"/>
                   <w14:ligatures w14:val="none"/>
                 </w:rPr>
-                <w:t>https://www.grandviewresearch.com/industry-analysis/virtual-realit</w:t>
-              </w:r>
-              <w:r>
-                <w:rPr>
-                  <w:rStyle w:val="Hyperlink"/>
-                  <w:rFonts w:ascii="Calibri" w:eastAsia="Times New Roman" w:hAnsi="Calibri" w:cs="Calibri"/>
-                  <w:kern w:val="0"/>
-                  <w:sz w:val="27"/>
-                  <w:szCs w:val="27"/>
-                  <w:lang w:eastAsia="en-IN"/>
-                  <w14:ligatures w14:val="none"/>
-                </w:rPr>
-                <w:t>y</w:t>
-              </w:r>
-              <w:r>
-                <w:rPr>
-                  <w:rStyle w:val="Hyperlink"/>
-                  <w:rFonts w:ascii="Calibri" w:eastAsia="Times New Roman" w:hAnsi="Calibri" w:cs="Calibri"/>
-                  <w:kern w:val="0"/>
-                  <w:sz w:val="27"/>
-                  <w:szCs w:val="27"/>
-                  <w:lang w:eastAsia="en-IN"/>
-                  <w14:ligatures w14:val="none"/>
-                </w:rPr>
-                <w:t>-vr-in-healthcare-market</w:t>
+                <w:t>https://www.grandviewresearch.com/industry-analysis/virtual-reality-vr-in-healthcare-market</w:t>
               </w:r>
             </w:hyperlink>
           </w:p>
@@ -4629,7 +4865,7 @@
             <w:r>
               <w:t xml:space="preserve"> </w:t>
             </w:r>
-            <w:hyperlink r:id="rId74" w:history="1">
+            <w:hyperlink r:id="rId69" w:history="1">
               <w:r>
                 <w:rPr>
                   <w:rStyle w:val="Hyperlink"/>
@@ -4677,7 +4913,7 @@
                 <w:rFonts w:ascii="Segoe UI" w:hAnsi="Segoe UI" w:cs="Segoe UI"/>
               </w:rPr>
             </w:pPr>
-            <w:hyperlink r:id="rId75" w:history="1">
+            <w:hyperlink r:id="rId70" w:history="1">
               <w:r>
                 <w:rPr>
                   <w:rStyle w:val="Hyperlink"/>
@@ -4732,7 +4968,7 @@
             <w:r>
               <w:br/>
             </w:r>
-            <w:hyperlink r:id="rId76" w:history="1">
+            <w:hyperlink r:id="rId71" w:history="1">
               <w:r>
                 <w:rPr>
                   <w:rStyle w:val="Hyperlink"/>
@@ -4821,7 +5057,7 @@
               </w:rPr>
               <w:br/>
             </w:r>
-            <w:hyperlink r:id="rId77" w:history="1">
+            <w:hyperlink r:id="rId72" w:history="1">
               <w:r>
                 <w:rPr>
                   <w:rStyle w:val="Hyperlink"/>
@@ -4877,7 +5113,7 @@
               </w:rPr>
               <w:br/>
             </w:r>
-            <w:hyperlink r:id="rId78" w:history="1">
+            <w:hyperlink r:id="rId73" w:history="1">
               <w:r>
                 <w:rPr>
                   <w:rStyle w:val="Hyperlink"/>
@@ -4967,7 +5203,7 @@
               </w:rPr>
               <w:br/>
             </w:r>
-            <w:hyperlink r:id="rId79" w:history="1">
+            <w:hyperlink r:id="rId74" w:history="1">
               <w:r>
                 <w:rPr>
                   <w:rStyle w:val="Hyperlink"/>

</xml_diff>